<commit_message>
manmandir and bhokardan stop audio update
</commit_message>
<xml_diff>
--- a/Saini_Pune_Nagpur_MH40BG9361.docx
+++ b/Saini_Pune_Nagpur_MH40BG9361.docx
@@ -1,6 +1,6 @@
 
 <file path=word/document.xml><?xml version="1.0" encoding="utf-8"?>
-<w:document xmlns:wpc="http://schemas.microsoft.com/office/word/2010/wordprocessingCanvas" xmlns:cx="http://schemas.microsoft.com/office/drawing/2014/chartex" xmlns:cx1="http://schemas.microsoft.com/office/drawing/2015/9/8/chartex" xmlns:mc="http://schemas.openxmlformats.org/markup-compatibility/2006" xmlns:o="urn:schemas-microsoft-com:office:office" xmlns:r="http://schemas.openxmlformats.org/officeDocument/2006/relationships" xmlns:m="http://schemas.openxmlformats.org/officeDocument/2006/math" xmlns:v="urn:schemas-microsoft-com:vml" xmlns:wp14="http://schemas.microsoft.com/office/word/2010/wordprocessingDrawing" xmlns:wp="http://schemas.openxmlformats.org/drawingml/2006/wordprocessingDrawing" xmlns:w10="urn:schemas-microsoft-com:office:word" xmlns:w="http://schemas.openxmlformats.org/wordprocessingml/2006/main" xmlns:w14="http://schemas.microsoft.com/office/word/2010/wordml" xmlns:w15="http://schemas.microsoft.com/office/word/2012/wordml" xmlns:w16se="http://schemas.microsoft.com/office/word/2015/wordml/symex" xmlns:wpg="http://schemas.microsoft.com/office/word/2010/wordprocessingGroup" xmlns:wpi="http://schemas.microsoft.com/office/word/2010/wordprocessingInk" xmlns:wne="http://schemas.microsoft.com/office/word/2006/wordml" xmlns:wps="http://schemas.microsoft.com/office/word/2010/wordprocessingShape" mc:Ignorable="w14 w15 w16se wp14">
+<w:document xmlns:wpc="http://schemas.microsoft.com/office/word/2010/wordprocessingCanvas" xmlns:cx="http://schemas.microsoft.com/office/drawing/2014/chartex" xmlns:mc="http://schemas.openxmlformats.org/markup-compatibility/2006" xmlns:o="urn:schemas-microsoft-com:office:office" xmlns:r="http://schemas.openxmlformats.org/officeDocument/2006/relationships" xmlns:m="http://schemas.openxmlformats.org/officeDocument/2006/math" xmlns:v="urn:schemas-microsoft-com:vml" xmlns:wp14="http://schemas.microsoft.com/office/word/2010/wordprocessingDrawing" xmlns:wp="http://schemas.openxmlformats.org/drawingml/2006/wordprocessingDrawing" xmlns:w10="urn:schemas-microsoft-com:office:word" xmlns:w="http://schemas.openxmlformats.org/wordprocessingml/2006/main" xmlns:w14="http://schemas.microsoft.com/office/word/2010/wordml" xmlns:w15="http://schemas.microsoft.com/office/word/2012/wordml" xmlns:w16se="http://schemas.microsoft.com/office/word/2015/wordml/symex" xmlns:wpg="http://schemas.microsoft.com/office/word/2010/wordprocessingGroup" xmlns:wpi="http://schemas.microsoft.com/office/word/2010/wordprocessingInk" xmlns:wne="http://schemas.microsoft.com/office/word/2006/wordml" xmlns:wps="http://schemas.microsoft.com/office/word/2010/wordprocessingShape" mc:Ignorable="w14 w15 w16se wp14">
   <w:body>
     <w:tbl>
       <w:tblPr>
@@ -20,12 +20,6 @@
         <w:gridCol w:w="4411"/>
       </w:tblGrid>
       <w:tr>
-        <w:tblPrEx>
-          <w:tblCellMar>
-            <w:top w:w="0" w:type="dxa"/>
-            <w:bottom w:w="0" w:type="dxa"/>
-          </w:tblCellMar>
-        </w:tblPrEx>
         <w:trPr>
           <w:trHeight w:val="735"/>
         </w:trPr>
@@ -169,12 +163,6 @@
         </w:tc>
       </w:tr>
       <w:tr>
-        <w:tblPrEx>
-          <w:tblCellMar>
-            <w:top w:w="0" w:type="dxa"/>
-            <w:bottom w:w="0" w:type="dxa"/>
-          </w:tblCellMar>
-        </w:tblPrEx>
         <w:tc>
           <w:tcPr>
             <w:tcW w:w="1167" w:type="dxa"/>
@@ -336,12 +324,6 @@
         </w:tc>
       </w:tr>
       <w:tr>
-        <w:tblPrEx>
-          <w:tblCellMar>
-            <w:top w:w="0" w:type="dxa"/>
-            <w:bottom w:w="0" w:type="dxa"/>
-          </w:tblCellMar>
-        </w:tblPrEx>
         <w:tc>
           <w:tcPr>
             <w:tcW w:w="1167" w:type="dxa"/>
@@ -502,12 +484,6 @@
         </w:tc>
       </w:tr>
       <w:tr>
-        <w:tblPrEx>
-          <w:tblCellMar>
-            <w:top w:w="0" w:type="dxa"/>
-            <w:bottom w:w="0" w:type="dxa"/>
-          </w:tblCellMar>
-        </w:tblPrEx>
         <w:tc>
           <w:tcPr>
             <w:tcW w:w="1167" w:type="dxa"/>
@@ -671,12 +647,6 @@
         </w:tc>
       </w:tr>
       <w:tr>
-        <w:tblPrEx>
-          <w:tblCellMar>
-            <w:top w:w="0" w:type="dxa"/>
-            <w:bottom w:w="0" w:type="dxa"/>
-          </w:tblCellMar>
-        </w:tblPrEx>
         <w:tc>
           <w:tcPr>
             <w:tcW w:w="1167" w:type="dxa"/>
@@ -771,16 +741,7 @@
                 <w:sz w:val="36"/>
                 <w:szCs w:val="36"/>
               </w:rPr>
-              <w:t>2</w:t>
-            </w:r>
-            <w:r>
-              <w:rPr>
-                <w:rFonts w:ascii="Nirmala UI" w:hAnsi="Nirmala UI" w:cs="Nirmala UI"/>
-                <w:b/>
-                <w:sz w:val="36"/>
-                <w:szCs w:val="36"/>
-              </w:rPr>
-              <w:t>9</w:t>
+              <w:t>29</w:t>
             </w:r>
           </w:p>
         </w:tc>
@@ -827,8 +788,61 @@
                 <w:szCs w:val="36"/>
                 <w:cs/>
               </w:rPr>
-              <w:t xml:space="preserve"> </w:t>
-            </w:r>
+              <w:t xml:space="preserve"> मिनट बाद वाशरूम</w:t>
+            </w:r>
+          </w:p>
+        </w:tc>
+      </w:tr>
+      <w:tr>
+        <w:tc>
+          <w:tcPr>
+            <w:tcW w:w="1167" w:type="dxa"/>
+            <w:tcBorders>
+              <w:left w:val="single" w:sz="24" w:space="0" w:color="000001"/>
+              <w:bottom w:val="single" w:sz="2" w:space="0" w:color="000001"/>
+            </w:tcBorders>
+            <w:shd w:val="clear" w:color="auto" w:fill="FFFFFF"/>
+            <w:tcMar>
+              <w:top w:w="55" w:type="dxa"/>
+              <w:left w:w="55" w:type="dxa"/>
+              <w:bottom w:w="55" w:type="dxa"/>
+              <w:right w:w="55" w:type="dxa"/>
+            </w:tcMar>
+          </w:tcPr>
+          <w:p>
+            <w:pPr>
+              <w:pStyle w:val="TableContents"/>
+              <w:jc w:val="center"/>
+              <w:rPr>
+                <w:rFonts w:ascii="Nirmala UI" w:hAnsi="Nirmala UI" w:cs="Nirmala UI"/>
+                <w:b/>
+                <w:bCs/>
+                <w:sz w:val="36"/>
+                <w:szCs w:val="36"/>
+              </w:rPr>
+            </w:pPr>
+          </w:p>
+        </w:tc>
+        <w:tc>
+          <w:tcPr>
+            <w:tcW w:w="4140" w:type="dxa"/>
+            <w:tcBorders>
+              <w:left w:val="single" w:sz="2" w:space="0" w:color="000001"/>
+              <w:bottom w:val="single" w:sz="2" w:space="0" w:color="000001"/>
+              <w:right w:val="double" w:sz="18" w:space="0" w:color="000001"/>
+            </w:tcBorders>
+            <w:shd w:val="clear" w:color="auto" w:fill="FFFFFF"/>
+            <w:tcMar>
+              <w:top w:w="55" w:type="dxa"/>
+              <w:left w:w="55" w:type="dxa"/>
+              <w:bottom w:w="55" w:type="dxa"/>
+              <w:right w:w="55" w:type="dxa"/>
+            </w:tcMar>
+          </w:tcPr>
+          <w:p>
+            <w:pPr>
+              <w:pStyle w:val="TableContents"/>
+            </w:pPr>
             <w:r>
               <w:rPr>
                 <w:rFonts w:ascii="Nirmala UI" w:hAnsi="Nirmala UI" w:cs="Nirmala UI"/>
@@ -836,61 +850,62 @@
                 <w:szCs w:val="36"/>
                 <w:cs/>
               </w:rPr>
-              <w:t>मिनट बाद वाशरूम</w:t>
-            </w:r>
-          </w:p>
-        </w:tc>
-      </w:tr>
-      <w:tr>
-        <w:tblPrEx>
-          <w:tblCellMar>
-            <w:top w:w="0" w:type="dxa"/>
-            <w:bottom w:w="0" w:type="dxa"/>
-          </w:tblCellMar>
-        </w:tblPrEx>
-        <w:tc>
-          <w:tcPr>
-            <w:tcW w:w="1167" w:type="dxa"/>
-            <w:tcBorders>
-              <w:left w:val="single" w:sz="24" w:space="0" w:color="000001"/>
-              <w:bottom w:val="single" w:sz="2" w:space="0" w:color="000001"/>
-            </w:tcBorders>
-            <w:shd w:val="clear" w:color="auto" w:fill="FFFFFF"/>
-            <w:tcMar>
-              <w:top w:w="55" w:type="dxa"/>
-              <w:left w:w="55" w:type="dxa"/>
-              <w:bottom w:w="55" w:type="dxa"/>
-              <w:right w:w="55" w:type="dxa"/>
-            </w:tcMar>
-          </w:tcPr>
-          <w:p>
-            <w:pPr>
-              <w:pStyle w:val="TableContents"/>
-              <w:jc w:val="center"/>
-              <w:rPr>
-                <w:rFonts w:ascii="Nirmala UI" w:hAnsi="Nirmala UI" w:cs="Nirmala UI"/>
-                <w:b/>
-                <w:bCs/>
+              <w:t xml:space="preserve"> </w:t>
+            </w:r>
+          </w:p>
+        </w:tc>
+        <w:tc>
+          <w:tcPr>
+            <w:tcW w:w="989" w:type="dxa"/>
+            <w:tcBorders>
+              <w:left w:val="double" w:sz="18" w:space="0" w:color="000001"/>
+              <w:bottom w:val="single" w:sz="2" w:space="0" w:color="000001"/>
+              <w:right w:val="single" w:sz="2" w:space="0" w:color="000001"/>
+            </w:tcBorders>
+            <w:shd w:val="clear" w:color="auto" w:fill="FFFFFF"/>
+            <w:tcMar>
+              <w:top w:w="0" w:type="dxa"/>
+              <w:left w:w="10" w:type="dxa"/>
+              <w:bottom w:w="0" w:type="dxa"/>
+              <w:right w:w="10" w:type="dxa"/>
+            </w:tcMar>
+          </w:tcPr>
+          <w:p>
+            <w:pPr>
+              <w:pStyle w:val="TableContents"/>
+              <w:jc w:val="center"/>
+              <w:rPr>
+                <w:rFonts w:ascii="Nirmala UI" w:hAnsi="Nirmala UI" w:cs="Nirmala UI"/>
+                <w:b/>
                 <w:sz w:val="36"/>
                 <w:szCs w:val="36"/>
               </w:rPr>
             </w:pPr>
-          </w:p>
-        </w:tc>
-        <w:tc>
-          <w:tcPr>
-            <w:tcW w:w="4140" w:type="dxa"/>
-            <w:tcBorders>
-              <w:left w:val="single" w:sz="2" w:space="0" w:color="000001"/>
-              <w:bottom w:val="single" w:sz="2" w:space="0" w:color="000001"/>
-              <w:right w:val="double" w:sz="18" w:space="0" w:color="000001"/>
-            </w:tcBorders>
-            <w:shd w:val="clear" w:color="auto" w:fill="FFFFFF"/>
-            <w:tcMar>
-              <w:top w:w="55" w:type="dxa"/>
-              <w:left w:w="55" w:type="dxa"/>
-              <w:bottom w:w="55" w:type="dxa"/>
-              <w:right w:w="55" w:type="dxa"/>
+            <w:r>
+              <w:rPr>
+                <w:rFonts w:ascii="Nirmala UI" w:hAnsi="Nirmala UI" w:cs="Nirmala UI"/>
+                <w:b/>
+                <w:sz w:val="36"/>
+                <w:szCs w:val="36"/>
+              </w:rPr>
+              <w:t>30</w:t>
+            </w:r>
+          </w:p>
+        </w:tc>
+        <w:tc>
+          <w:tcPr>
+            <w:tcW w:w="4411" w:type="dxa"/>
+            <w:tcBorders>
+              <w:left w:val="single" w:sz="2" w:space="0" w:color="000001"/>
+              <w:bottom w:val="single" w:sz="2" w:space="0" w:color="000001"/>
+              <w:right w:val="single" w:sz="24" w:space="0" w:color="000001"/>
+            </w:tcBorders>
+            <w:shd w:val="clear" w:color="auto" w:fill="FFFFFF"/>
+            <w:tcMar>
+              <w:top w:w="0" w:type="dxa"/>
+              <w:left w:w="10" w:type="dxa"/>
+              <w:bottom w:w="0" w:type="dxa"/>
+              <w:right w:w="10" w:type="dxa"/>
             </w:tcMar>
           </w:tcPr>
           <w:p>
@@ -904,8 +919,61 @@
                 <w:szCs w:val="36"/>
                 <w:cs/>
               </w:rPr>
-              <w:t xml:space="preserve"> </w:t>
-            </w:r>
+              <w:t xml:space="preserve"> वाशरूम के लिए रुकते समय</w:t>
+            </w:r>
+          </w:p>
+        </w:tc>
+      </w:tr>
+      <w:tr>
+        <w:tc>
+          <w:tcPr>
+            <w:tcW w:w="1167" w:type="dxa"/>
+            <w:tcBorders>
+              <w:left w:val="single" w:sz="24" w:space="0" w:color="000001"/>
+              <w:bottom w:val="single" w:sz="2" w:space="0" w:color="000001"/>
+            </w:tcBorders>
+            <w:shd w:val="clear" w:color="auto" w:fill="FFFFFF"/>
+            <w:tcMar>
+              <w:top w:w="55" w:type="dxa"/>
+              <w:left w:w="55" w:type="dxa"/>
+              <w:bottom w:w="55" w:type="dxa"/>
+              <w:right w:w="55" w:type="dxa"/>
+            </w:tcMar>
+          </w:tcPr>
+          <w:p>
+            <w:pPr>
+              <w:pStyle w:val="TableContents"/>
+              <w:jc w:val="center"/>
+              <w:rPr>
+                <w:rFonts w:ascii="Nirmala UI" w:hAnsi="Nirmala UI" w:cs="Nirmala UI"/>
+                <w:b/>
+                <w:bCs/>
+                <w:sz w:val="32"/>
+                <w:szCs w:val="32"/>
+              </w:rPr>
+            </w:pPr>
+          </w:p>
+        </w:tc>
+        <w:tc>
+          <w:tcPr>
+            <w:tcW w:w="4140" w:type="dxa"/>
+            <w:tcBorders>
+              <w:left w:val="single" w:sz="2" w:space="0" w:color="000001"/>
+              <w:bottom w:val="single" w:sz="2" w:space="0" w:color="000001"/>
+              <w:right w:val="double" w:sz="18" w:space="0" w:color="000001"/>
+            </w:tcBorders>
+            <w:shd w:val="clear" w:color="auto" w:fill="FFFFFF"/>
+            <w:tcMar>
+              <w:top w:w="55" w:type="dxa"/>
+              <w:left w:w="55" w:type="dxa"/>
+              <w:bottom w:w="55" w:type="dxa"/>
+              <w:right w:w="55" w:type="dxa"/>
+            </w:tcMar>
+          </w:tcPr>
+          <w:p>
+            <w:pPr>
+              <w:pStyle w:val="TableContents"/>
+            </w:pPr>
           </w:p>
         </w:tc>
         <w:tc>
@@ -930,184 +998,41 @@
               <w:jc w:val="center"/>
               <w:rPr>
                 <w:rFonts w:ascii="Nirmala UI" w:hAnsi="Nirmala UI" w:cs="Nirmala UI"/>
-                <w:b/>
                 <w:sz w:val="36"/>
                 <w:szCs w:val="36"/>
               </w:rPr>
             </w:pPr>
-            <w:r>
-              <w:rPr>
-                <w:rFonts w:ascii="Nirmala UI" w:hAnsi="Nirmala UI" w:cs="Nirmala UI"/>
-                <w:b/>
+          </w:p>
+        </w:tc>
+        <w:tc>
+          <w:tcPr>
+            <w:tcW w:w="4411" w:type="dxa"/>
+            <w:tcBorders>
+              <w:left w:val="single" w:sz="2" w:space="0" w:color="000001"/>
+              <w:bottom w:val="single" w:sz="2" w:space="0" w:color="000001"/>
+              <w:right w:val="single" w:sz="24" w:space="0" w:color="000001"/>
+            </w:tcBorders>
+            <w:shd w:val="clear" w:color="auto" w:fill="FFFFFF"/>
+            <w:tcMar>
+              <w:top w:w="0" w:type="dxa"/>
+              <w:left w:w="10" w:type="dxa"/>
+              <w:bottom w:w="0" w:type="dxa"/>
+              <w:right w:w="10" w:type="dxa"/>
+            </w:tcMar>
+          </w:tcPr>
+          <w:p>
+            <w:pPr>
+              <w:pStyle w:val="TableContents"/>
+              <w:rPr>
+                <w:rFonts w:ascii="Nirmala UI" w:hAnsi="Nirmala UI" w:cs="Nirmala UI"/>
                 <w:sz w:val="36"/>
                 <w:szCs w:val="36"/>
               </w:rPr>
-              <w:t>3</w:t>
-            </w:r>
-            <w:r>
-              <w:rPr>
-                <w:rFonts w:ascii="Nirmala UI" w:hAnsi="Nirmala UI" w:cs="Nirmala UI"/>
-                <w:b/>
-                <w:sz w:val="36"/>
-                <w:szCs w:val="36"/>
-              </w:rPr>
-              <w:t>0</w:t>
-            </w:r>
-          </w:p>
-        </w:tc>
-        <w:tc>
-          <w:tcPr>
-            <w:tcW w:w="4411" w:type="dxa"/>
-            <w:tcBorders>
-              <w:left w:val="single" w:sz="2" w:space="0" w:color="000001"/>
-              <w:bottom w:val="single" w:sz="2" w:space="0" w:color="000001"/>
-              <w:right w:val="single" w:sz="24" w:space="0" w:color="000001"/>
-            </w:tcBorders>
-            <w:shd w:val="clear" w:color="auto" w:fill="FFFFFF"/>
-            <w:tcMar>
-              <w:top w:w="0" w:type="dxa"/>
-              <w:left w:w="10" w:type="dxa"/>
-              <w:bottom w:w="0" w:type="dxa"/>
-              <w:right w:w="10" w:type="dxa"/>
-            </w:tcMar>
-          </w:tcPr>
-          <w:p>
-            <w:pPr>
-              <w:pStyle w:val="TableContents"/>
-            </w:pPr>
-            <w:r>
-              <w:rPr>
-                <w:rFonts w:ascii="Nirmala UI" w:hAnsi="Nirmala UI" w:cs="Nirmala UI"/>
-                <w:sz w:val="36"/>
-                <w:szCs w:val="36"/>
-                <w:cs/>
-              </w:rPr>
-              <w:t xml:space="preserve"> वाशरूम के लिए रुकते समय</w:t>
-            </w:r>
+            </w:pPr>
           </w:p>
         </w:tc>
       </w:tr>
       <w:tr>
-        <w:tblPrEx>
-          <w:tblCellMar>
-            <w:top w:w="0" w:type="dxa"/>
-            <w:bottom w:w="0" w:type="dxa"/>
-          </w:tblCellMar>
-        </w:tblPrEx>
-        <w:tc>
-          <w:tcPr>
-            <w:tcW w:w="1167" w:type="dxa"/>
-            <w:tcBorders>
-              <w:left w:val="single" w:sz="24" w:space="0" w:color="000001"/>
-              <w:bottom w:val="single" w:sz="2" w:space="0" w:color="000001"/>
-            </w:tcBorders>
-            <w:shd w:val="clear" w:color="auto" w:fill="FFFFFF"/>
-            <w:tcMar>
-              <w:top w:w="55" w:type="dxa"/>
-              <w:left w:w="55" w:type="dxa"/>
-              <w:bottom w:w="55" w:type="dxa"/>
-              <w:right w:w="55" w:type="dxa"/>
-            </w:tcMar>
-          </w:tcPr>
-          <w:p>
-            <w:pPr>
-              <w:pStyle w:val="TableContents"/>
-              <w:jc w:val="center"/>
-              <w:rPr>
-                <w:rFonts w:ascii="Nirmala UI" w:hAnsi="Nirmala UI" w:cs="Nirmala UI"/>
-                <w:b/>
-                <w:bCs/>
-                <w:sz w:val="32"/>
-                <w:szCs w:val="32"/>
-              </w:rPr>
-            </w:pPr>
-          </w:p>
-        </w:tc>
-        <w:tc>
-          <w:tcPr>
-            <w:tcW w:w="4140" w:type="dxa"/>
-            <w:tcBorders>
-              <w:left w:val="single" w:sz="2" w:space="0" w:color="000001"/>
-              <w:bottom w:val="single" w:sz="2" w:space="0" w:color="000001"/>
-              <w:right w:val="double" w:sz="18" w:space="0" w:color="000001"/>
-            </w:tcBorders>
-            <w:shd w:val="clear" w:color="auto" w:fill="FFFFFF"/>
-            <w:tcMar>
-              <w:top w:w="55" w:type="dxa"/>
-              <w:left w:w="55" w:type="dxa"/>
-              <w:bottom w:w="55" w:type="dxa"/>
-              <w:right w:w="55" w:type="dxa"/>
-            </w:tcMar>
-          </w:tcPr>
-          <w:p>
-            <w:pPr>
-              <w:pStyle w:val="TableContents"/>
-            </w:pPr>
-          </w:p>
-        </w:tc>
-        <w:tc>
-          <w:tcPr>
-            <w:tcW w:w="989" w:type="dxa"/>
-            <w:tcBorders>
-              <w:left w:val="double" w:sz="18" w:space="0" w:color="000001"/>
-              <w:bottom w:val="single" w:sz="2" w:space="0" w:color="000001"/>
-              <w:right w:val="single" w:sz="2" w:space="0" w:color="000001"/>
-            </w:tcBorders>
-            <w:shd w:val="clear" w:color="auto" w:fill="FFFFFF"/>
-            <w:tcMar>
-              <w:top w:w="0" w:type="dxa"/>
-              <w:left w:w="10" w:type="dxa"/>
-              <w:bottom w:w="0" w:type="dxa"/>
-              <w:right w:w="10" w:type="dxa"/>
-            </w:tcMar>
-          </w:tcPr>
-          <w:p>
-            <w:pPr>
-              <w:pStyle w:val="TableContents"/>
-              <w:jc w:val="center"/>
-              <w:rPr>
-                <w:rFonts w:ascii="Nirmala UI" w:hAnsi="Nirmala UI" w:cs="Nirmala UI"/>
-                <w:sz w:val="36"/>
-                <w:szCs w:val="36"/>
-              </w:rPr>
-            </w:pPr>
-          </w:p>
-        </w:tc>
-        <w:tc>
-          <w:tcPr>
-            <w:tcW w:w="4411" w:type="dxa"/>
-            <w:tcBorders>
-              <w:left w:val="single" w:sz="2" w:space="0" w:color="000001"/>
-              <w:bottom w:val="single" w:sz="2" w:space="0" w:color="000001"/>
-              <w:right w:val="single" w:sz="24" w:space="0" w:color="000001"/>
-            </w:tcBorders>
-            <w:shd w:val="clear" w:color="auto" w:fill="FFFFFF"/>
-            <w:tcMar>
-              <w:top w:w="0" w:type="dxa"/>
-              <w:left w:w="10" w:type="dxa"/>
-              <w:bottom w:w="0" w:type="dxa"/>
-              <w:right w:w="10" w:type="dxa"/>
-            </w:tcMar>
-          </w:tcPr>
-          <w:p>
-            <w:pPr>
-              <w:pStyle w:val="TableContents"/>
-              <w:rPr>
-                <w:rFonts w:ascii="Nirmala UI" w:hAnsi="Nirmala UI" w:cs="Nirmala UI"/>
-                <w:sz w:val="36"/>
-                <w:szCs w:val="36"/>
-              </w:rPr>
-            </w:pPr>
-          </w:p>
-        </w:tc>
-      </w:tr>
-      <w:tr>
-        <w:tblPrEx>
-          <w:tblCellMar>
-            <w:top w:w="0" w:type="dxa"/>
-            <w:bottom w:w="0" w:type="dxa"/>
-          </w:tblCellMar>
-        </w:tblPrEx>
         <w:trPr>
           <w:trHeight w:val="572"/>
         </w:trPr>
@@ -1208,12 +1133,6 @@
         </w:tc>
       </w:tr>
       <w:tr>
-        <w:tblPrEx>
-          <w:tblCellMar>
-            <w:top w:w="0" w:type="dxa"/>
-            <w:bottom w:w="0" w:type="dxa"/>
-          </w:tblCellMar>
-        </w:tblPrEx>
         <w:trPr>
           <w:trHeight w:val="765"/>
         </w:trPr>
@@ -1358,12 +1277,6 @@
         </w:tc>
       </w:tr>
       <w:tr>
-        <w:tblPrEx>
-          <w:tblCellMar>
-            <w:top w:w="0" w:type="dxa"/>
-            <w:bottom w:w="0" w:type="dxa"/>
-          </w:tblCellMar>
-        </w:tblPrEx>
         <w:trPr>
           <w:trHeight w:hRule="exact" w:val="510"/>
         </w:trPr>
@@ -1520,12 +1433,6 @@
         </w:tc>
       </w:tr>
       <w:tr>
-        <w:tblPrEx>
-          <w:tblCellMar>
-            <w:top w:w="0" w:type="dxa"/>
-            <w:bottom w:w="0" w:type="dxa"/>
-          </w:tblCellMar>
-        </w:tblPrEx>
         <w:trPr>
           <w:trHeight w:hRule="exact" w:val="454"/>
         </w:trPr>
@@ -1678,12 +1585,6 @@
         </w:tc>
       </w:tr>
       <w:tr>
-        <w:tblPrEx>
-          <w:tblCellMar>
-            <w:top w:w="0" w:type="dxa"/>
-            <w:bottom w:w="0" w:type="dxa"/>
-          </w:tblCellMar>
-        </w:tblPrEx>
         <w:trPr>
           <w:trHeight w:hRule="exact" w:val="454"/>
         </w:trPr>
@@ -1830,27 +1731,12 @@
                 <w:szCs w:val="32"/>
                 <w:cs/>
               </w:rPr>
-              <w:t xml:space="preserve"> मिनट </w:t>
-            </w:r>
-            <w:r>
-              <w:rPr>
-                <w:rFonts w:ascii="Nirmala UI" w:hAnsi="Nirmala UI" w:cs="Nirmala UI"/>
-                <w:sz w:val="32"/>
-                <w:szCs w:val="32"/>
-                <w:cs/>
-              </w:rPr>
-              <w:t>बाद नाश्ता</w:t>
+              <w:t xml:space="preserve"> मिनट बाद नाश्ता</w:t>
             </w:r>
           </w:p>
         </w:tc>
       </w:tr>
       <w:tr>
-        <w:tblPrEx>
-          <w:tblCellMar>
-            <w:top w:w="0" w:type="dxa"/>
-            <w:bottom w:w="0" w:type="dxa"/>
-          </w:tblCellMar>
-        </w:tblPrEx>
         <w:trPr>
           <w:trHeight w:hRule="exact" w:val="454"/>
         </w:trPr>
@@ -2003,12 +1889,6 @@
         </w:tc>
       </w:tr>
       <w:tr>
-        <w:tblPrEx>
-          <w:tblCellMar>
-            <w:top w:w="0" w:type="dxa"/>
-            <w:bottom w:w="0" w:type="dxa"/>
-          </w:tblCellMar>
-        </w:tblPrEx>
         <w:trPr>
           <w:trHeight w:hRule="exact" w:val="454"/>
         </w:trPr>
@@ -2153,12 +2033,6 @@
         </w:tc>
       </w:tr>
       <w:tr>
-        <w:tblPrEx>
-          <w:tblCellMar>
-            <w:top w:w="0" w:type="dxa"/>
-            <w:bottom w:w="0" w:type="dxa"/>
-          </w:tblCellMar>
-        </w:tblPrEx>
         <w:trPr>
           <w:trHeight w:hRule="exact" w:val="454"/>
         </w:trPr>
@@ -2288,12 +2162,6 @@
         </w:tc>
       </w:tr>
       <w:tr>
-        <w:tblPrEx>
-          <w:tblCellMar>
-            <w:top w:w="0" w:type="dxa"/>
-            <w:bottom w:w="0" w:type="dxa"/>
-          </w:tblCellMar>
-        </w:tblPrEx>
         <w:trPr>
           <w:trHeight w:hRule="exact" w:val="454"/>
         </w:trPr>
@@ -2422,12 +2290,6 @@
         </w:tc>
       </w:tr>
       <w:tr>
-        <w:tblPrEx>
-          <w:tblCellMar>
-            <w:top w:w="0" w:type="dxa"/>
-            <w:bottom w:w="0" w:type="dxa"/>
-          </w:tblCellMar>
-        </w:tblPrEx>
         <w:trPr>
           <w:trHeight w:hRule="exact" w:val="454"/>
         </w:trPr>
@@ -2552,12 +2414,6 @@
         </w:tc>
       </w:tr>
       <w:tr>
-        <w:tblPrEx>
-          <w:tblCellMar>
-            <w:top w:w="0" w:type="dxa"/>
-            <w:bottom w:w="0" w:type="dxa"/>
-          </w:tblCellMar>
-        </w:tblPrEx>
         <w:trPr>
           <w:trHeight w:hRule="exact" w:val="454"/>
         </w:trPr>
@@ -2757,7 +2613,7 @@
                     </wp:anchor>
                   </w:drawing>
                 </mc:Choice>
-                <mc:Fallback>
+                <mc:Fallback xmlns:cx1="http://schemas.microsoft.com/office/drawing/2015/9/8/chartex">
                   <w:pict>
                     <v:shapetype id="_x0000_t202" coordsize="21600,21600" o:spt="202" path="m,l,21600r21600,l21600,xe">
                       <v:stroke joinstyle="miter"/>
@@ -2804,12 +2660,6 @@
         </w:tc>
       </w:tr>
       <w:tr>
-        <w:tblPrEx>
-          <w:tblCellMar>
-            <w:top w:w="0" w:type="dxa"/>
-            <w:bottom w:w="0" w:type="dxa"/>
-          </w:tblCellMar>
-        </w:tblPrEx>
         <w:trPr>
           <w:trHeight w:hRule="exact" w:val="454"/>
         </w:trPr>
@@ -2939,12 +2789,6 @@
         </w:tc>
       </w:tr>
       <w:tr>
-        <w:tblPrEx>
-          <w:tblCellMar>
-            <w:top w:w="0" w:type="dxa"/>
-            <w:bottom w:w="0" w:type="dxa"/>
-          </w:tblCellMar>
-        </w:tblPrEx>
         <w:trPr>
           <w:trHeight w:hRule="exact" w:val="454"/>
         </w:trPr>
@@ -3074,12 +2918,6 @@
         </w:tc>
       </w:tr>
       <w:tr>
-        <w:tblPrEx>
-          <w:tblCellMar>
-            <w:top w:w="0" w:type="dxa"/>
-            <w:bottom w:w="0" w:type="dxa"/>
-          </w:tblCellMar>
-        </w:tblPrEx>
         <w:trPr>
           <w:trHeight w:hRule="exact" w:val="454"/>
         </w:trPr>
@@ -3209,12 +3047,6 @@
         </w:tc>
       </w:tr>
       <w:tr>
-        <w:tblPrEx>
-          <w:tblCellMar>
-            <w:top w:w="0" w:type="dxa"/>
-            <w:bottom w:w="0" w:type="dxa"/>
-          </w:tblCellMar>
-        </w:tblPrEx>
         <w:trPr>
           <w:trHeight w:hRule="exact" w:val="454"/>
         </w:trPr>
@@ -3342,12 +3174,6 @@
         </w:tc>
       </w:tr>
       <w:tr>
-        <w:tblPrEx>
-          <w:tblCellMar>
-            <w:top w:w="0" w:type="dxa"/>
-            <w:bottom w:w="0" w:type="dxa"/>
-          </w:tblCellMar>
-        </w:tblPrEx>
         <w:trPr>
           <w:cantSplit/>
           <w:trHeight w:hRule="exact" w:val="454"/>
@@ -3557,14 +3383,14 @@
           <w:rFonts w:ascii="Nirmala UI" w:hAnsi="Nirmala UI" w:cs="Nirmala UI"/>
         </w:rPr>
         <w:tab/>
-        <w:t>and immediately press “Enter</w:t>
+        <w:t>and immediately press “</w:t>
       </w:r>
       <w:proofErr w:type="gramStart"/>
       <w:r>
         <w:rPr>
           <w:rFonts w:ascii="Nirmala UI" w:hAnsi="Nirmala UI" w:cs="Nirmala UI"/>
         </w:rPr>
-        <w:t>”(</w:t>
+        <w:t>Enter”(</w:t>
       </w:r>
       <w:proofErr w:type="gramEnd"/>
       <w:r>
@@ -3591,27 +3417,7 @@
         <w:rPr>
           <w:rFonts w:ascii="Nirmala UI" w:hAnsi="Nirmala UI" w:cs="Nirmala UI"/>
         </w:rPr>
-        <w:t xml:space="preserve">2. To Stop the playing announcement </w:t>
-      </w:r>
-      <w:r>
-        <w:rPr>
-          <w:rFonts w:ascii="Nirmala UI" w:hAnsi="Nirmala UI" w:cs="Nirmala UI"/>
-        </w:rPr>
-        <w:t>press “Backspace</w:t>
-      </w:r>
-      <w:proofErr w:type="gramStart"/>
-      <w:r>
-        <w:rPr>
-          <w:rFonts w:ascii="Nirmala UI" w:hAnsi="Nirmala UI" w:cs="Nirmala UI"/>
-        </w:rPr>
-        <w:t>”(</w:t>
-      </w:r>
-      <w:proofErr w:type="gramEnd"/>
-      <w:r>
-        <w:rPr>
-          <w:rFonts w:ascii="Nirmala UI" w:hAnsi="Nirmala UI" w:cs="Nirmala UI"/>
-        </w:rPr>
-        <w:t>Red) key.</w:t>
+        <w:t>2. To Stop the playing announcement press “Backspace”(Red) key.</w:t>
       </w:r>
     </w:p>
     <w:tbl>
@@ -3632,12 +3438,6 @@
         <w:gridCol w:w="4411"/>
       </w:tblGrid>
       <w:tr>
-        <w:tblPrEx>
-          <w:tblCellMar>
-            <w:top w:w="0" w:type="dxa"/>
-            <w:bottom w:w="0" w:type="dxa"/>
-          </w:tblCellMar>
-        </w:tblPrEx>
         <w:trPr>
           <w:trHeight w:val="969"/>
         </w:trPr>
@@ -3669,7 +3469,6 @@
                 <w:szCs w:val="36"/>
               </w:rPr>
             </w:pPr>
-            <w:bookmarkStart w:id="0" w:name="_GoBack" w:colFirst="3" w:colLast="3"/>
           </w:p>
           <w:p>
             <w:pPr>
@@ -3817,12 +3616,6 @@
         </w:tc>
       </w:tr>
       <w:tr>
-        <w:tblPrEx>
-          <w:tblCellMar>
-            <w:top w:w="0" w:type="dxa"/>
-            <w:bottom w:w="0" w:type="dxa"/>
-          </w:tblCellMar>
-        </w:tblPrEx>
         <w:tc>
           <w:tcPr>
             <w:tcW w:w="1167" w:type="dxa"/>
@@ -3997,12 +3790,6 @@
         </w:tc>
       </w:tr>
       <w:tr>
-        <w:tblPrEx>
-          <w:tblCellMar>
-            <w:top w:w="0" w:type="dxa"/>
-            <w:bottom w:w="0" w:type="dxa"/>
-          </w:tblCellMar>
-        </w:tblPrEx>
         <w:tc>
           <w:tcPr>
             <w:tcW w:w="1167" w:type="dxa"/>
@@ -4189,12 +3976,6 @@
         </w:tc>
       </w:tr>
       <w:tr>
-        <w:tblPrEx>
-          <w:tblCellMar>
-            <w:top w:w="0" w:type="dxa"/>
-            <w:bottom w:w="0" w:type="dxa"/>
-          </w:tblCellMar>
-        </w:tblPrEx>
         <w:tc>
           <w:tcPr>
             <w:tcW w:w="1167" w:type="dxa"/>
@@ -4346,12 +4127,6 @@
         </w:tc>
       </w:tr>
       <w:tr>
-        <w:tblPrEx>
-          <w:tblCellMar>
-            <w:top w:w="0" w:type="dxa"/>
-            <w:bottom w:w="0" w:type="dxa"/>
-          </w:tblCellMar>
-        </w:tblPrEx>
         <w:tc>
           <w:tcPr>
             <w:tcW w:w="1167" w:type="dxa"/>
@@ -4423,7 +4198,71 @@
                 <w:szCs w:val="32"/>
                 <w:cs/>
               </w:rPr>
-              <w:t xml:space="preserve"> मन मंदिर </w:t>
+              <w:t xml:space="preserve"> मन मंदिर</w:t>
+            </w:r>
+            <w:r>
+              <w:rPr>
+                <w:rFonts w:ascii="Nirmala UI" w:hAnsi="Nirmala UI" w:cs="Nirmala UI" w:hint="cs"/>
+                <w:sz w:val="32"/>
+                <w:szCs w:val="32"/>
+                <w:cs/>
+              </w:rPr>
+              <w:t xml:space="preserve"> </w:t>
+            </w:r>
+            <w:proofErr w:type="spellStart"/>
+            <w:r>
+              <w:rPr>
+                <w:rFonts w:ascii="Nirmala UI" w:hAnsi="Nirmala UI" w:cs="Nirmala UI"/>
+                <w:sz w:val="32"/>
+                <w:szCs w:val="32"/>
+              </w:rPr>
+              <w:t>टर्मिनल</w:t>
+            </w:r>
+            <w:proofErr w:type="spellEnd"/>
+            <w:r>
+              <w:rPr>
+                <w:rFonts w:ascii="Nirmala UI" w:hAnsi="Nirmala UI" w:cs="Nirmala UI"/>
+                <w:sz w:val="32"/>
+                <w:szCs w:val="32"/>
+              </w:rPr>
+              <w:t xml:space="preserve">, </w:t>
+            </w:r>
+            <w:proofErr w:type="spellStart"/>
+            <w:r>
+              <w:rPr>
+                <w:rFonts w:ascii="Nirmala UI" w:hAnsi="Nirmala UI" w:cs="Nirmala UI"/>
+                <w:sz w:val="32"/>
+                <w:szCs w:val="32"/>
+              </w:rPr>
+              <w:t>अदालत</w:t>
+            </w:r>
+            <w:proofErr w:type="spellEnd"/>
+            <w:r>
+              <w:rPr>
+                <w:rFonts w:ascii="Nirmala UI" w:hAnsi="Nirmala UI" w:cs="Nirmala UI"/>
+                <w:sz w:val="32"/>
+                <w:szCs w:val="32"/>
+              </w:rPr>
+              <w:t xml:space="preserve"> </w:t>
+            </w:r>
+            <w:proofErr w:type="spellStart"/>
+            <w:r>
+              <w:rPr>
+                <w:rFonts w:ascii="Nirmala UI" w:hAnsi="Nirmala UI" w:cs="Nirmala UI"/>
+                <w:sz w:val="32"/>
+                <w:szCs w:val="32"/>
+              </w:rPr>
+              <w:t>रोड</w:t>
+            </w:r>
+            <w:proofErr w:type="spellEnd"/>
+            <w:r>
+              <w:rPr>
+                <w:rFonts w:ascii="Nirmala UI" w:hAnsi="Nirmala UI" w:cs="Nirmala UI"/>
+                <w:sz w:val="32"/>
+                <w:szCs w:val="32"/>
+                <w:cs/>
+              </w:rPr>
+              <w:t xml:space="preserve"> </w:t>
             </w:r>
           </w:p>
         </w:tc>
@@ -4503,12 +4342,6 @@
         </w:tc>
       </w:tr>
       <w:tr>
-        <w:tblPrEx>
-          <w:tblCellMar>
-            <w:top w:w="0" w:type="dxa"/>
-            <w:bottom w:w="0" w:type="dxa"/>
-          </w:tblCellMar>
-        </w:tblPrEx>
         <w:tc>
           <w:tcPr>
             <w:tcW w:w="1167" w:type="dxa"/>
@@ -4668,12 +4501,6 @@
         </w:tc>
       </w:tr>
       <w:tr>
-        <w:tblPrEx>
-          <w:tblCellMar>
-            <w:top w:w="0" w:type="dxa"/>
-            <w:bottom w:w="0" w:type="dxa"/>
-          </w:tblCellMar>
-        </w:tblPrEx>
         <w:tc>
           <w:tcPr>
             <w:tcW w:w="1167" w:type="dxa"/>
@@ -4843,12 +4670,6 @@
         </w:tc>
       </w:tr>
       <w:tr>
-        <w:tblPrEx>
-          <w:tblCellMar>
-            <w:top w:w="0" w:type="dxa"/>
-            <w:bottom w:w="0" w:type="dxa"/>
-          </w:tblCellMar>
-        </w:tblPrEx>
         <w:tc>
           <w:tcPr>
             <w:tcW w:w="1167" w:type="dxa"/>
@@ -5010,12 +4831,6 @@
         </w:tc>
       </w:tr>
       <w:tr>
-        <w:tblPrEx>
-          <w:tblCellMar>
-            <w:top w:w="0" w:type="dxa"/>
-            <w:bottom w:w="0" w:type="dxa"/>
-          </w:tblCellMar>
-        </w:tblPrEx>
         <w:tc>
           <w:tcPr>
             <w:tcW w:w="1167" w:type="dxa"/>
@@ -5212,12 +5027,6 @@
         </w:tc>
       </w:tr>
       <w:tr>
-        <w:tblPrEx>
-          <w:tblCellMar>
-            <w:top w:w="0" w:type="dxa"/>
-            <w:bottom w:w="0" w:type="dxa"/>
-          </w:tblCellMar>
-        </w:tblPrEx>
         <w:tc>
           <w:tcPr>
             <w:tcW w:w="1167" w:type="dxa"/>
@@ -5369,12 +5178,6 @@
         </w:tc>
       </w:tr>
       <w:tr>
-        <w:tblPrEx>
-          <w:tblCellMar>
-            <w:top w:w="0" w:type="dxa"/>
-            <w:bottom w:w="0" w:type="dxa"/>
-          </w:tblCellMar>
-        </w:tblPrEx>
         <w:tc>
           <w:tcPr>
             <w:tcW w:w="1167" w:type="dxa"/>
@@ -5522,16 +5325,64 @@
               </w:rPr>
               <w:t xml:space="preserve"> मन मंदिर</w:t>
             </w:r>
+            <w:r>
+              <w:rPr>
+                <w:rFonts w:ascii="Nirmala UI" w:hAnsi="Nirmala UI" w:cs="Nirmala UI"/>
+                <w:sz w:val="32"/>
+                <w:szCs w:val="32"/>
+              </w:rPr>
+              <w:t xml:space="preserve"> </w:t>
+            </w:r>
+            <w:proofErr w:type="spellStart"/>
+            <w:r>
+              <w:rPr>
+                <w:rFonts w:ascii="Nirmala UI" w:hAnsi="Nirmala UI" w:cs="Nirmala UI"/>
+                <w:sz w:val="32"/>
+                <w:szCs w:val="32"/>
+              </w:rPr>
+              <w:t>टर्मिनल</w:t>
+            </w:r>
+            <w:proofErr w:type="spellEnd"/>
+            <w:r>
+              <w:rPr>
+                <w:rFonts w:ascii="Nirmala UI" w:hAnsi="Nirmala UI" w:cs="Nirmala UI"/>
+                <w:sz w:val="32"/>
+                <w:szCs w:val="32"/>
+              </w:rPr>
+              <w:t xml:space="preserve">, </w:t>
+            </w:r>
+            <w:proofErr w:type="spellStart"/>
+            <w:r>
+              <w:rPr>
+                <w:rFonts w:ascii="Nirmala UI" w:hAnsi="Nirmala UI" w:cs="Nirmala UI"/>
+                <w:sz w:val="32"/>
+                <w:szCs w:val="32"/>
+              </w:rPr>
+              <w:t>अदालत</w:t>
+            </w:r>
+            <w:proofErr w:type="spellEnd"/>
+            <w:r>
+              <w:rPr>
+                <w:rFonts w:ascii="Nirmala UI" w:hAnsi="Nirmala UI" w:cs="Nirmala UI"/>
+                <w:sz w:val="32"/>
+                <w:szCs w:val="32"/>
+              </w:rPr>
+              <w:t xml:space="preserve"> </w:t>
+            </w:r>
+            <w:proofErr w:type="spellStart"/>
+            <w:r>
+              <w:rPr>
+                <w:rFonts w:ascii="Nirmala UI" w:hAnsi="Nirmala UI" w:cs="Nirmala UI"/>
+                <w:sz w:val="32"/>
+                <w:szCs w:val="32"/>
+              </w:rPr>
+              <w:t>रोड</w:t>
+            </w:r>
+            <w:proofErr w:type="spellEnd"/>
           </w:p>
         </w:tc>
       </w:tr>
       <w:tr>
-        <w:tblPrEx>
-          <w:tblCellMar>
-            <w:top w:w="0" w:type="dxa"/>
-            <w:bottom w:w="0" w:type="dxa"/>
-          </w:tblCellMar>
-        </w:tblPrEx>
         <w:tc>
           <w:tcPr>
             <w:tcW w:w="1167" w:type="dxa"/>
@@ -5683,12 +5534,6 @@
         </w:tc>
       </w:tr>
       <w:tr>
-        <w:tblPrEx>
-          <w:tblCellMar>
-            <w:top w:w="0" w:type="dxa"/>
-            <w:bottom w:w="0" w:type="dxa"/>
-          </w:tblCellMar>
-        </w:tblPrEx>
         <w:tc>
           <w:tcPr>
             <w:tcW w:w="1167" w:type="dxa"/>
@@ -5840,12 +5685,6 @@
         </w:tc>
       </w:tr>
       <w:tr>
-        <w:tblPrEx>
-          <w:tblCellMar>
-            <w:top w:w="0" w:type="dxa"/>
-            <w:bottom w:w="0" w:type="dxa"/>
-          </w:tblCellMar>
-        </w:tblPrEx>
         <w:tc>
           <w:tcPr>
             <w:tcW w:w="1167" w:type="dxa"/>
@@ -6007,12 +5846,6 @@
         </w:tc>
       </w:tr>
       <w:tr>
-        <w:tblPrEx>
-          <w:tblCellMar>
-            <w:top w:w="0" w:type="dxa"/>
-            <w:bottom w:w="0" w:type="dxa"/>
-          </w:tblCellMar>
-        </w:tblPrEx>
         <w:tc>
           <w:tcPr>
             <w:tcW w:w="1167" w:type="dxa"/>
@@ -6164,12 +5997,6 @@
         </w:tc>
       </w:tr>
       <w:tr>
-        <w:tblPrEx>
-          <w:tblCellMar>
-            <w:top w:w="0" w:type="dxa"/>
-            <w:bottom w:w="0" w:type="dxa"/>
-          </w:tblCellMar>
-        </w:tblPrEx>
         <w:tc>
           <w:tcPr>
             <w:tcW w:w="1167" w:type="dxa"/>
@@ -6321,12 +6148,6 @@
         </w:tc>
       </w:tr>
       <w:tr>
-        <w:tblPrEx>
-          <w:tblCellMar>
-            <w:top w:w="0" w:type="dxa"/>
-            <w:bottom w:w="0" w:type="dxa"/>
-          </w:tblCellMar>
-        </w:tblPrEx>
         <w:tc>
           <w:tcPr>
             <w:tcW w:w="1167" w:type="dxa"/>
@@ -6483,12 +6304,6 @@
         </w:tc>
       </w:tr>
       <w:tr>
-        <w:tblPrEx>
-          <w:tblCellMar>
-            <w:top w:w="0" w:type="dxa"/>
-            <w:bottom w:w="0" w:type="dxa"/>
-          </w:tblCellMar>
-        </w:tblPrEx>
         <w:tc>
           <w:tcPr>
             <w:tcW w:w="1167" w:type="dxa"/>
@@ -6640,12 +6455,6 @@
         </w:tc>
       </w:tr>
       <w:tr>
-        <w:tblPrEx>
-          <w:tblCellMar>
-            <w:top w:w="0" w:type="dxa"/>
-            <w:bottom w:w="0" w:type="dxa"/>
-          </w:tblCellMar>
-        </w:tblPrEx>
         <w:tc>
           <w:tcPr>
             <w:tcW w:w="1167" w:type="dxa"/>
@@ -6800,12 +6609,6 @@
         </w:tc>
       </w:tr>
       <w:tr>
-        <w:tblPrEx>
-          <w:tblCellMar>
-            <w:top w:w="0" w:type="dxa"/>
-            <w:bottom w:w="0" w:type="dxa"/>
-          </w:tblCellMar>
-        </w:tblPrEx>
         <w:tc>
           <w:tcPr>
             <w:tcW w:w="1167" w:type="dxa"/>
@@ -6960,12 +6763,6 @@
         </w:tc>
       </w:tr>
       <w:tr>
-        <w:tblPrEx>
-          <w:tblCellMar>
-            <w:top w:w="0" w:type="dxa"/>
-            <w:bottom w:w="0" w:type="dxa"/>
-          </w:tblCellMar>
-        </w:tblPrEx>
         <w:tc>
           <w:tcPr>
             <w:tcW w:w="1167" w:type="dxa"/>
@@ -7098,12 +6895,6 @@
         </w:tc>
       </w:tr>
       <w:tr>
-        <w:tblPrEx>
-          <w:tblCellMar>
-            <w:top w:w="0" w:type="dxa"/>
-            <w:bottom w:w="0" w:type="dxa"/>
-          </w:tblCellMar>
-        </w:tblPrEx>
         <w:tc>
           <w:tcPr>
             <w:tcW w:w="1167" w:type="dxa"/>
@@ -7236,12 +7027,6 @@
         </w:tc>
       </w:tr>
       <w:tr>
-        <w:tblPrEx>
-          <w:tblCellMar>
-            <w:top w:w="0" w:type="dxa"/>
-            <w:bottom w:w="0" w:type="dxa"/>
-          </w:tblCellMar>
-        </w:tblPrEx>
         <w:trPr>
           <w:trHeight w:val="25"/>
         </w:trPr>
@@ -7250,6 +7035,251 @@
             <w:tcW w:w="1167" w:type="dxa"/>
             <w:tcBorders>
               <w:left w:val="single" w:sz="24" w:space="0" w:color="000001"/>
+            </w:tcBorders>
+            <w:shd w:val="clear" w:color="auto" w:fill="FFFFFF"/>
+            <w:tcMar>
+              <w:top w:w="55" w:type="dxa"/>
+              <w:left w:w="55" w:type="dxa"/>
+              <w:bottom w:w="55" w:type="dxa"/>
+              <w:right w:w="55" w:type="dxa"/>
+            </w:tcMar>
+          </w:tcPr>
+          <w:p>
+            <w:pPr>
+              <w:pStyle w:val="TableContents"/>
+              <w:jc w:val="center"/>
+              <w:rPr>
+                <w:rFonts w:ascii="Nirmala UI" w:hAnsi="Nirmala UI" w:cs="Nirmala UI"/>
+                <w:b/>
+                <w:bCs/>
+                <w:sz w:val="32"/>
+                <w:szCs w:val="32"/>
+              </w:rPr>
+            </w:pPr>
+          </w:p>
+        </w:tc>
+        <w:tc>
+          <w:tcPr>
+            <w:tcW w:w="4140" w:type="dxa"/>
+            <w:tcBorders>
+              <w:left w:val="single" w:sz="2" w:space="0" w:color="000001"/>
+              <w:right w:val="double" w:sz="18" w:space="0" w:color="000001"/>
+            </w:tcBorders>
+            <w:shd w:val="clear" w:color="auto" w:fill="FFFFFF"/>
+            <w:tcMar>
+              <w:top w:w="55" w:type="dxa"/>
+              <w:left w:w="55" w:type="dxa"/>
+              <w:bottom w:w="55" w:type="dxa"/>
+              <w:right w:w="55" w:type="dxa"/>
+            </w:tcMar>
+          </w:tcPr>
+          <w:p>
+            <w:pPr>
+              <w:pStyle w:val="TableContents"/>
+              <w:jc w:val="center"/>
+              <w:rPr>
+                <w:sz w:val="32"/>
+                <w:szCs w:val="32"/>
+              </w:rPr>
+            </w:pPr>
+          </w:p>
+        </w:tc>
+        <w:tc>
+          <w:tcPr>
+            <w:tcW w:w="989" w:type="dxa"/>
+            <w:tcBorders>
+              <w:left w:val="double" w:sz="18" w:space="0" w:color="000001"/>
+              <w:right w:val="single" w:sz="2" w:space="0" w:color="000001"/>
+            </w:tcBorders>
+            <w:shd w:val="clear" w:color="auto" w:fill="FFFFFF"/>
+            <w:tcMar>
+              <w:top w:w="0" w:type="dxa"/>
+              <w:left w:w="10" w:type="dxa"/>
+              <w:bottom w:w="0" w:type="dxa"/>
+              <w:right w:w="10" w:type="dxa"/>
+            </w:tcMar>
+          </w:tcPr>
+          <w:p>
+            <w:pPr>
+              <w:pStyle w:val="TableContents"/>
+              <w:jc w:val="center"/>
+              <w:rPr>
+                <w:rFonts w:ascii="Nirmala UI" w:hAnsi="Nirmala UI" w:cs="Nirmala UI"/>
+                <w:b/>
+                <w:sz w:val="32"/>
+                <w:szCs w:val="32"/>
+              </w:rPr>
+            </w:pPr>
+            <w:r>
+              <w:rPr>
+                <w:rFonts w:ascii="Nirmala UI" w:hAnsi="Nirmala UI" w:cs="Nirmala UI"/>
+                <w:b/>
+                <w:sz w:val="32"/>
+                <w:szCs w:val="32"/>
+              </w:rPr>
+              <w:t>92</w:t>
+            </w:r>
+          </w:p>
+        </w:tc>
+        <w:tc>
+          <w:tcPr>
+            <w:tcW w:w="4411" w:type="dxa"/>
+            <w:tcBorders>
+              <w:left w:val="single" w:sz="2" w:space="0" w:color="000001"/>
+              <w:right w:val="single" w:sz="24" w:space="0" w:color="000001"/>
+            </w:tcBorders>
+            <w:shd w:val="clear" w:color="auto" w:fill="FFFFFF"/>
+            <w:tcMar>
+              <w:top w:w="0" w:type="dxa"/>
+              <w:left w:w="10" w:type="dxa"/>
+              <w:bottom w:w="0" w:type="dxa"/>
+              <w:right w:w="10" w:type="dxa"/>
+            </w:tcMar>
+          </w:tcPr>
+          <w:p>
+            <w:pPr>
+              <w:pStyle w:val="TableContents"/>
+              <w:rPr>
+                <w:rFonts w:ascii="Nirmala UI" w:hAnsi="Nirmala UI" w:cs="Nirmala UI"/>
+                <w:sz w:val="32"/>
+                <w:szCs w:val="32"/>
+              </w:rPr>
+            </w:pPr>
+            <w:r>
+              <w:rPr>
+                <w:rFonts w:ascii="Nirmala UI" w:hAnsi="Nirmala UI" w:cs="Nirmala UI"/>
+                <w:sz w:val="32"/>
+                <w:szCs w:val="32"/>
+                <w:cs/>
+              </w:rPr>
+              <w:t xml:space="preserve"> निगड़ी</w:t>
+            </w:r>
+          </w:p>
+        </w:tc>
+      </w:tr>
+      <w:tr>
+        <w:trPr>
+          <w:trHeight w:val="25"/>
+        </w:trPr>
+        <w:tc>
+          <w:tcPr>
+            <w:tcW w:w="1167" w:type="dxa"/>
+            <w:tcBorders>
+              <w:left w:val="single" w:sz="24" w:space="0" w:color="000001"/>
+            </w:tcBorders>
+            <w:shd w:val="clear" w:color="auto" w:fill="FFFFFF"/>
+            <w:tcMar>
+              <w:top w:w="55" w:type="dxa"/>
+              <w:left w:w="55" w:type="dxa"/>
+              <w:bottom w:w="55" w:type="dxa"/>
+              <w:right w:w="55" w:type="dxa"/>
+            </w:tcMar>
+          </w:tcPr>
+          <w:p>
+            <w:pPr>
+              <w:pStyle w:val="TableContents"/>
+              <w:jc w:val="center"/>
+              <w:rPr>
+                <w:rFonts w:ascii="Nirmala UI" w:hAnsi="Nirmala UI" w:cs="Nirmala UI"/>
+                <w:b/>
+                <w:bCs/>
+                <w:sz w:val="32"/>
+                <w:szCs w:val="32"/>
+              </w:rPr>
+            </w:pPr>
+          </w:p>
+        </w:tc>
+        <w:tc>
+          <w:tcPr>
+            <w:tcW w:w="4140" w:type="dxa"/>
+            <w:tcBorders>
+              <w:left w:val="single" w:sz="2" w:space="0" w:color="000001"/>
+              <w:right w:val="double" w:sz="18" w:space="0" w:color="000001"/>
+            </w:tcBorders>
+            <w:shd w:val="clear" w:color="auto" w:fill="FFFFFF"/>
+            <w:tcMar>
+              <w:top w:w="55" w:type="dxa"/>
+              <w:left w:w="55" w:type="dxa"/>
+              <w:bottom w:w="55" w:type="dxa"/>
+              <w:right w:w="55" w:type="dxa"/>
+            </w:tcMar>
+          </w:tcPr>
+          <w:p>
+            <w:pPr>
+              <w:pStyle w:val="TableContents"/>
+              <w:jc w:val="center"/>
+              <w:rPr>
+                <w:sz w:val="32"/>
+                <w:szCs w:val="32"/>
+              </w:rPr>
+            </w:pPr>
+          </w:p>
+        </w:tc>
+        <w:tc>
+          <w:tcPr>
+            <w:tcW w:w="989" w:type="dxa"/>
+            <w:tcBorders>
+              <w:left w:val="double" w:sz="18" w:space="0" w:color="000001"/>
+              <w:right w:val="single" w:sz="2" w:space="0" w:color="000001"/>
+            </w:tcBorders>
+            <w:shd w:val="clear" w:color="auto" w:fill="FFFFFF"/>
+            <w:tcMar>
+              <w:top w:w="0" w:type="dxa"/>
+              <w:left w:w="10" w:type="dxa"/>
+              <w:bottom w:w="0" w:type="dxa"/>
+              <w:right w:w="10" w:type="dxa"/>
+            </w:tcMar>
+          </w:tcPr>
+          <w:p>
+            <w:pPr>
+              <w:pStyle w:val="TableContents"/>
+              <w:jc w:val="center"/>
+              <w:rPr>
+                <w:rFonts w:ascii="Nirmala UI" w:hAnsi="Nirmala UI" w:cs="Nirmala UI"/>
+                <w:b/>
+                <w:sz w:val="32"/>
+                <w:szCs w:val="32"/>
+              </w:rPr>
+            </w:pPr>
+          </w:p>
+        </w:tc>
+        <w:tc>
+          <w:tcPr>
+            <w:tcW w:w="4411" w:type="dxa"/>
+            <w:tcBorders>
+              <w:left w:val="single" w:sz="2" w:space="0" w:color="000001"/>
+              <w:right w:val="single" w:sz="24" w:space="0" w:color="000001"/>
+            </w:tcBorders>
+            <w:shd w:val="clear" w:color="auto" w:fill="FFFFFF"/>
+            <w:tcMar>
+              <w:top w:w="0" w:type="dxa"/>
+              <w:left w:w="10" w:type="dxa"/>
+              <w:bottom w:w="0" w:type="dxa"/>
+              <w:right w:w="10" w:type="dxa"/>
+            </w:tcMar>
+          </w:tcPr>
+          <w:p>
+            <w:pPr>
+              <w:pStyle w:val="TableContents"/>
+              <w:rPr>
+                <w:rFonts w:ascii="Nirmala UI" w:hAnsi="Nirmala UI" w:cs="Nirmala UI"/>
+                <w:sz w:val="32"/>
+                <w:szCs w:val="32"/>
+                <w:cs/>
+              </w:rPr>
+            </w:pPr>
+          </w:p>
+        </w:tc>
+      </w:tr>
+      <w:tr>
+        <w:trPr>
+          <w:trHeight w:val="25"/>
+        </w:trPr>
+        <w:tc>
+          <w:tcPr>
+            <w:tcW w:w="1167" w:type="dxa"/>
+            <w:tcBorders>
+              <w:left w:val="single" w:sz="24" w:space="0" w:color="000001"/>
               <w:bottom w:val="single" w:sz="4" w:space="0" w:color="00000A"/>
             </w:tcBorders>
             <w:shd w:val="clear" w:color="auto" w:fill="FFFFFF"/>
@@ -7335,7 +7365,7 @@
                 <w:sz w:val="32"/>
                 <w:szCs w:val="32"/>
               </w:rPr>
-              <w:t>92</w:t>
+              <w:t>94</w:t>
             </w:r>
           </w:p>
         </w:tc>
@@ -7362,22 +7392,95 @@
                 <w:rFonts w:ascii="Nirmala UI" w:hAnsi="Nirmala UI" w:cs="Nirmala UI"/>
                 <w:sz w:val="32"/>
                 <w:szCs w:val="32"/>
-              </w:rPr>
-            </w:pPr>
-            <w:r>
-              <w:rPr>
-                <w:rFonts w:ascii="Nirmala UI" w:hAnsi="Nirmala UI" w:cs="Nirmala UI"/>
-                <w:sz w:val="32"/>
-                <w:szCs w:val="32"/>
                 <w:cs/>
               </w:rPr>
-              <w:t xml:space="preserve"> निगड़ी</w:t>
-            </w:r>
+            </w:pPr>
+            <w:proofErr w:type="spellStart"/>
+            <w:r>
+              <w:rPr>
+                <w:rFonts w:ascii="Nirmala UI" w:hAnsi="Nirmala UI" w:cs="Nirmala UI"/>
+                <w:sz w:val="32"/>
+                <w:szCs w:val="32"/>
+              </w:rPr>
+              <w:t>भोकरदन</w:t>
+            </w:r>
+            <w:proofErr w:type="spellEnd"/>
+            <w:r>
+              <w:rPr>
+                <w:rFonts w:ascii="Nirmala UI" w:hAnsi="Nirmala UI" w:cs="Nirmala UI"/>
+                <w:sz w:val="32"/>
+                <w:szCs w:val="32"/>
+              </w:rPr>
+              <w:t xml:space="preserve"> </w:t>
+            </w:r>
+            <w:proofErr w:type="spellStart"/>
+            <w:r>
+              <w:rPr>
+                <w:rFonts w:ascii="Nirmala UI" w:hAnsi="Nirmala UI" w:cs="Nirmala UI"/>
+                <w:sz w:val="32"/>
+                <w:szCs w:val="32"/>
+              </w:rPr>
+              <w:t>नाका</w:t>
+            </w:r>
+            <w:proofErr w:type="spellEnd"/>
+            <w:r>
+              <w:rPr>
+                <w:rFonts w:ascii="Nirmala UI" w:hAnsi="Nirmala UI" w:cs="Nirmala UI"/>
+                <w:sz w:val="32"/>
+                <w:szCs w:val="32"/>
+              </w:rPr>
+              <w:t xml:space="preserve">, </w:t>
+            </w:r>
+            <w:proofErr w:type="spellStart"/>
+            <w:r>
+              <w:rPr>
+                <w:rFonts w:ascii="Nirmala UI" w:hAnsi="Nirmala UI" w:cs="Nirmala UI"/>
+                <w:sz w:val="32"/>
+                <w:szCs w:val="32"/>
+              </w:rPr>
+              <w:t>राजेश</w:t>
+            </w:r>
+            <w:proofErr w:type="spellEnd"/>
+            <w:r>
+              <w:rPr>
+                <w:rFonts w:ascii="Nirmala UI" w:hAnsi="Nirmala UI" w:cs="Nirmala UI"/>
+                <w:sz w:val="32"/>
+                <w:szCs w:val="32"/>
+              </w:rPr>
+              <w:t xml:space="preserve"> </w:t>
+            </w:r>
+            <w:proofErr w:type="spellStart"/>
+            <w:r>
+              <w:rPr>
+                <w:rFonts w:ascii="Nirmala UI" w:hAnsi="Nirmala UI" w:cs="Nirmala UI"/>
+                <w:sz w:val="32"/>
+                <w:szCs w:val="32"/>
+              </w:rPr>
+              <w:t>पेट्रोल</w:t>
+            </w:r>
+            <w:proofErr w:type="spellEnd"/>
+            <w:r>
+              <w:rPr>
+                <w:rFonts w:ascii="Nirmala UI" w:hAnsi="Nirmala UI" w:cs="Nirmala UI"/>
+                <w:sz w:val="32"/>
+                <w:szCs w:val="32"/>
+              </w:rPr>
+              <w:t xml:space="preserve"> </w:t>
+            </w:r>
+            <w:proofErr w:type="spellStart"/>
+            <w:r>
+              <w:rPr>
+                <w:rFonts w:ascii="Nirmala UI" w:hAnsi="Nirmala UI" w:cs="Nirmala UI"/>
+                <w:sz w:val="32"/>
+                <w:szCs w:val="32"/>
+              </w:rPr>
+              <w:t>पंप</w:t>
+            </w:r>
+            <w:proofErr w:type="spellEnd"/>
           </w:p>
         </w:tc>
       </w:tr>
     </w:tbl>
-    <w:bookmarkEnd w:id="0"/>
     <w:p>
       <w:pPr>
         <w:pStyle w:val="Standarduser"/>
@@ -7393,19 +7496,6 @@
       <w:r>
         <w:rPr>
           <w:rFonts w:ascii="Nirmala UI" w:hAnsi="Nirmala UI" w:cs="Nirmala UI"/>
-          <w:sz w:val="36"/>
-          <w:szCs w:val="36"/>
-        </w:rPr>
-        <w:tab/>
-      </w:r>
-    </w:p>
-    <w:p>
-      <w:pPr>
-        <w:pStyle w:val="Footer"/>
-      </w:pPr>
-      <w:r>
-        <w:rPr>
-          <w:rFonts w:ascii="Nirmala UI" w:hAnsi="Nirmala UI" w:cs="Nirmala UI"/>
           <w:b/>
           <w:bCs/>
           <w:sz w:val="28"/>
@@ -7414,11 +7504,19 @@
         </w:rPr>
         <w:t>इस्तेमाल  –</w:t>
       </w:r>
-    </w:p>
-    <w:p>
-      <w:pPr>
-        <w:pStyle w:val="Footer"/>
-      </w:pPr>
+      <w:r>
+        <w:rPr>
+          <w:rFonts w:ascii="Nirmala UI" w:hAnsi="Nirmala UI" w:cs="Nirmala UI" w:hint="cs"/>
+          <w:b/>
+          <w:bCs/>
+          <w:sz w:val="28"/>
+          <w:szCs w:val="28"/>
+          <w:cs/>
+        </w:rPr>
+        <w:t xml:space="preserve"> </w:t>
+      </w:r>
+      <w:bookmarkStart w:id="0" w:name="_GoBack"/>
+      <w:bookmarkEnd w:id="0"/>
       <w:r>
         <w:rPr>
           <w:rFonts w:ascii="Nirmala UI" w:hAnsi="Nirmala UI" w:cs="Nirmala UI"/>
@@ -7431,13 +7529,13 @@
       <w:bookmarkEnd w:id="1"/>
       <w:r>
         <w:rPr>
-          <w:rFonts w:cs="inherit"/>
+          <w:rFonts w:ascii="Nirmala UI" w:hAnsi="Nirmala UI" w:cs="Nirmala UI" w:hint="cs"/>
           <w:color w:val="212121"/>
           <w:sz w:val="28"/>
           <w:szCs w:val="28"/>
           <w:cs/>
         </w:rPr>
-        <w:t xml:space="preserve">सही नंबर दबाएं और तुरंत </w:t>
+        <w:t>सही</w:t>
       </w:r>
       <w:r>
         <w:rPr>
@@ -7447,7 +7545,137 @@
           <w:szCs w:val="28"/>
           <w:cs/>
         </w:rPr>
-        <w:t>कीपैड पर ग्रीन</w:t>
+        <w:t xml:space="preserve"> </w:t>
+      </w:r>
+      <w:r>
+        <w:rPr>
+          <w:rFonts w:ascii="Nirmala UI" w:hAnsi="Nirmala UI" w:cs="Nirmala UI" w:hint="cs"/>
+          <w:color w:val="212121"/>
+          <w:sz w:val="28"/>
+          <w:szCs w:val="28"/>
+          <w:cs/>
+        </w:rPr>
+        <w:t>नंबर</w:t>
+      </w:r>
+      <w:r>
+        <w:rPr>
+          <w:rFonts w:cs="inherit"/>
+          <w:color w:val="212121"/>
+          <w:sz w:val="28"/>
+          <w:szCs w:val="28"/>
+          <w:cs/>
+        </w:rPr>
+        <w:t xml:space="preserve"> </w:t>
+      </w:r>
+      <w:r>
+        <w:rPr>
+          <w:rFonts w:ascii="Nirmala UI" w:hAnsi="Nirmala UI" w:cs="Nirmala UI" w:hint="cs"/>
+          <w:color w:val="212121"/>
+          <w:sz w:val="28"/>
+          <w:szCs w:val="28"/>
+          <w:cs/>
+        </w:rPr>
+        <w:t>दबाएं</w:t>
+      </w:r>
+      <w:r>
+        <w:rPr>
+          <w:rFonts w:cs="inherit"/>
+          <w:color w:val="212121"/>
+          <w:sz w:val="28"/>
+          <w:szCs w:val="28"/>
+          <w:cs/>
+        </w:rPr>
+        <w:t xml:space="preserve"> </w:t>
+      </w:r>
+      <w:r>
+        <w:rPr>
+          <w:rFonts w:ascii="Nirmala UI" w:hAnsi="Nirmala UI" w:cs="Nirmala UI" w:hint="cs"/>
+          <w:color w:val="212121"/>
+          <w:sz w:val="28"/>
+          <w:szCs w:val="28"/>
+          <w:cs/>
+        </w:rPr>
+        <w:t>और</w:t>
+      </w:r>
+      <w:r>
+        <w:rPr>
+          <w:rFonts w:cs="inherit"/>
+          <w:color w:val="212121"/>
+          <w:sz w:val="28"/>
+          <w:szCs w:val="28"/>
+          <w:cs/>
+        </w:rPr>
+        <w:t xml:space="preserve"> </w:t>
+      </w:r>
+      <w:r>
+        <w:rPr>
+          <w:rFonts w:ascii="Nirmala UI" w:hAnsi="Nirmala UI" w:cs="Nirmala UI" w:hint="cs"/>
+          <w:color w:val="212121"/>
+          <w:sz w:val="28"/>
+          <w:szCs w:val="28"/>
+          <w:cs/>
+        </w:rPr>
+        <w:t>तुरंत</w:t>
+      </w:r>
+      <w:r>
+        <w:rPr>
+          <w:rFonts w:cs="inherit"/>
+          <w:color w:val="212121"/>
+          <w:sz w:val="28"/>
+          <w:szCs w:val="28"/>
+          <w:cs/>
+        </w:rPr>
+        <w:t xml:space="preserve"> </w:t>
+      </w:r>
+      <w:r>
+        <w:rPr>
+          <w:rFonts w:ascii="Nirmala UI" w:hAnsi="Nirmala UI" w:cs="Nirmala UI" w:hint="cs"/>
+          <w:color w:val="212121"/>
+          <w:sz w:val="28"/>
+          <w:szCs w:val="28"/>
+          <w:cs/>
+        </w:rPr>
+        <w:t>कीपैड</w:t>
+      </w:r>
+      <w:r>
+        <w:rPr>
+          <w:rFonts w:cs="inherit"/>
+          <w:color w:val="212121"/>
+          <w:sz w:val="28"/>
+          <w:szCs w:val="28"/>
+          <w:cs/>
+        </w:rPr>
+        <w:t xml:space="preserve"> </w:t>
+      </w:r>
+      <w:r>
+        <w:rPr>
+          <w:rFonts w:ascii="Nirmala UI" w:hAnsi="Nirmala UI" w:cs="Nirmala UI" w:hint="cs"/>
+          <w:color w:val="212121"/>
+          <w:sz w:val="28"/>
+          <w:szCs w:val="28"/>
+          <w:cs/>
+        </w:rPr>
+        <w:t>पर</w:t>
+      </w:r>
+      <w:r>
+        <w:rPr>
+          <w:rFonts w:cs="inherit"/>
+          <w:color w:val="212121"/>
+          <w:sz w:val="28"/>
+          <w:szCs w:val="28"/>
+          <w:cs/>
+        </w:rPr>
+        <w:t xml:space="preserve"> </w:t>
+      </w:r>
+      <w:r>
+        <w:rPr>
+          <w:rFonts w:ascii="Nirmala UI" w:hAnsi="Nirmala UI" w:cs="Nirmala UI" w:hint="cs"/>
+          <w:color w:val="212121"/>
+          <w:sz w:val="28"/>
+          <w:szCs w:val="28"/>
+          <w:cs/>
+        </w:rPr>
+        <w:t>ग्रीन</w:t>
       </w:r>
       <w:r>
         <w:rPr>
@@ -7458,7 +7686,18 @@
           <w:cs/>
           <w:lang w:val="hi-IN"/>
         </w:rPr>
-        <w:t xml:space="preserve"> बटन</w:t>
+        <w:t xml:space="preserve"> </w:t>
+      </w:r>
+      <w:r>
+        <w:rPr>
+          <w:rFonts w:ascii="Nirmala UI" w:hAnsi="Nirmala UI" w:cs="Nirmala UI" w:hint="cs"/>
+          <w:color w:val="212121"/>
+          <w:sz w:val="28"/>
+          <w:szCs w:val="28"/>
+          <w:cs/>
+          <w:lang w:val="hi-IN"/>
+        </w:rPr>
+        <w:t>बटन</w:t>
       </w:r>
       <w:r>
         <w:rPr>
@@ -7468,7 +7707,17 @@
           <w:szCs w:val="28"/>
           <w:cs/>
         </w:rPr>
-        <w:t xml:space="preserve"> दबाएं।</w:t>
+        <w:t xml:space="preserve"> </w:t>
+      </w:r>
+      <w:r>
+        <w:rPr>
+          <w:rFonts w:ascii="Nirmala UI" w:hAnsi="Nirmala UI" w:cs="Nirmala UI" w:hint="cs"/>
+          <w:color w:val="212121"/>
+          <w:sz w:val="28"/>
+          <w:szCs w:val="28"/>
+          <w:cs/>
+        </w:rPr>
+        <w:t>दबाएं।</w:t>
       </w:r>
     </w:p>
     <w:p>
@@ -7488,15 +7737,6 @@
         </w:rPr>
         <w:t xml:space="preserve">2. </w:t>
       </w:r>
-      <w:r>
-        <w:rPr>
-          <w:rFonts w:ascii="Nirmala UI" w:hAnsi="Nirmala UI" w:cs="Nirmala UI"/>
-          <w:sz w:val="28"/>
-          <w:szCs w:val="28"/>
-          <w:cs/>
-        </w:rPr>
-        <w:t>अन्नोउंसमें</w:t>
-      </w:r>
       <w:proofErr w:type="gramStart"/>
       <w:r>
         <w:rPr>
@@ -7505,7 +7745,7 @@
           <w:szCs w:val="28"/>
           <w:cs/>
         </w:rPr>
-        <w:t xml:space="preserve">ट </w:t>
+        <w:t xml:space="preserve">अन्नोउंसमेंट </w:t>
       </w:r>
       <w:r>
         <w:rPr>
@@ -7515,7 +7755,7 @@
           <w:szCs w:val="28"/>
           <w:cs/>
         </w:rPr>
-        <w:t xml:space="preserve"> क</w:t>
+        <w:t xml:space="preserve"> को</w:t>
       </w:r>
       <w:proofErr w:type="gramEnd"/>
       <w:r>
@@ -7526,7 +7766,7 @@
           <w:szCs w:val="28"/>
           <w:cs/>
         </w:rPr>
-        <w:t>ो रोकने के लिए लाल</w:t>
+        <w:t xml:space="preserve"> रोकने के लिए लाल</w:t>
       </w:r>
       <w:r>
         <w:rPr>
@@ -7628,7 +7868,7 @@
               </wp:anchor>
             </w:drawing>
           </mc:Choice>
-          <mc:Fallback>
+          <mc:Fallback xmlns:cx1="http://schemas.microsoft.com/office/drawing/2015/9/8/chartex">
             <w:pict>
               <v:shape id="Text Box 8" o:spid="_x0000_s1027" type="#_x0000_t202" style="position:absolute;margin-left:66.75pt;margin-top:207.8pt;width:238.45pt;height:92.25pt;z-index:251664384;visibility:visible;mso-wrap-style:square;mso-wrap-distance-left:9pt;mso-wrap-distance-top:0;mso-wrap-distance-right:9pt;mso-wrap-distance-bottom:0;mso-position-horizontal:absolute;mso-position-horizontal-relative:text;mso-position-vertical:absolute;mso-position-vertical-relative:text;v-text-anchor:top" o:gfxdata="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" filled="f" stroked="f">
                 <v:textbox>
@@ -7727,7 +7967,7 @@
               </wp:anchor>
             </w:drawing>
           </mc:Choice>
-          <mc:Fallback>
+          <mc:Fallback xmlns:cx1="http://schemas.microsoft.com/office/drawing/2015/9/8/chartex">
             <w:pict>
               <v:shape id="Text Box 1" o:spid="_x0000_s1028" type="#_x0000_t202" style="position:absolute;margin-left:36pt;margin-top:27.05pt;width:242.95pt;height:118.45pt;z-index:251661312;visibility:visible;mso-wrap-style:square;mso-wrap-distance-left:9pt;mso-wrap-distance-top:0;mso-wrap-distance-right:9pt;mso-wrap-distance-bottom:0;mso-position-horizontal:absolute;mso-position-horizontal-relative:text;mso-position-vertical:absolute;mso-position-vertical-relative:text;v-text-anchor:top" o:gfxdata="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" filled="f" stroked="f">
                 <v:textbox>
@@ -7769,7 +8009,7 @@
 </file>
 
 <file path=word/endnotes.xml><?xml version="1.0" encoding="utf-8"?>
-<w:endnotes xmlns:wpc="http://schemas.microsoft.com/office/word/2010/wordprocessingCanvas" xmlns:cx="http://schemas.microsoft.com/office/drawing/2014/chartex" xmlns:cx1="http://schemas.microsoft.com/office/drawing/2015/9/8/chartex" xmlns:mc="http://schemas.openxmlformats.org/markup-compatibility/2006" xmlns:o="urn:schemas-microsoft-com:office:office" xmlns:r="http://schemas.openxmlformats.org/officeDocument/2006/relationships" xmlns:m="http://schemas.openxmlformats.org/officeDocument/2006/math" xmlns:v="urn:schemas-microsoft-com:vml" xmlns:wp14="http://schemas.microsoft.com/office/word/2010/wordprocessingDrawing" xmlns:wp="http://schemas.openxmlformats.org/drawingml/2006/wordprocessingDrawing" xmlns:w10="urn:schemas-microsoft-com:office:word" xmlns:w="http://schemas.openxmlformats.org/wordprocessingml/2006/main" xmlns:w14="http://schemas.microsoft.com/office/word/2010/wordml" xmlns:w15="http://schemas.microsoft.com/office/word/2012/wordml" xmlns:w16se="http://schemas.microsoft.com/office/word/2015/wordml/symex" xmlns:wpg="http://schemas.microsoft.com/office/word/2010/wordprocessingGroup" xmlns:wpi="http://schemas.microsoft.com/office/word/2010/wordprocessingInk" xmlns:wne="http://schemas.microsoft.com/office/word/2006/wordml" xmlns:wps="http://schemas.microsoft.com/office/word/2010/wordprocessingShape" mc:Ignorable="w14 w15 w16se wp14">
+<w:endnotes xmlns:wpc="http://schemas.microsoft.com/office/word/2010/wordprocessingCanvas" xmlns:cx="http://schemas.microsoft.com/office/drawing/2014/chartex" xmlns:mc="http://schemas.openxmlformats.org/markup-compatibility/2006" xmlns:o="urn:schemas-microsoft-com:office:office" xmlns:r="http://schemas.openxmlformats.org/officeDocument/2006/relationships" xmlns:m="http://schemas.openxmlformats.org/officeDocument/2006/math" xmlns:v="urn:schemas-microsoft-com:vml" xmlns:wp14="http://schemas.microsoft.com/office/word/2010/wordprocessingDrawing" xmlns:wp="http://schemas.openxmlformats.org/drawingml/2006/wordprocessingDrawing" xmlns:w10="urn:schemas-microsoft-com:office:word" xmlns:w="http://schemas.openxmlformats.org/wordprocessingml/2006/main" xmlns:w14="http://schemas.microsoft.com/office/word/2010/wordml" xmlns:w15="http://schemas.microsoft.com/office/word/2012/wordml" xmlns:w16se="http://schemas.microsoft.com/office/word/2015/wordml/symex" xmlns:wpg="http://schemas.microsoft.com/office/word/2010/wordprocessingGroup" xmlns:wpi="http://schemas.microsoft.com/office/word/2010/wordprocessingInk" xmlns:wne="http://schemas.microsoft.com/office/word/2006/wordml" xmlns:wps="http://schemas.microsoft.com/office/word/2010/wordprocessingShape" mc:Ignorable="w14 w15 w16se wp14">
   <w:endnote w:type="separator" w:id="-1">
     <w:p>
       <w:pPr>
@@ -7794,7 +8034,7 @@
 </file>
 
 <file path=word/footnotes.xml><?xml version="1.0" encoding="utf-8"?>
-<w:footnotes xmlns:wpc="http://schemas.microsoft.com/office/word/2010/wordprocessingCanvas" xmlns:cx="http://schemas.microsoft.com/office/drawing/2014/chartex" xmlns:cx1="http://schemas.microsoft.com/office/drawing/2015/9/8/chartex" xmlns:mc="http://schemas.openxmlformats.org/markup-compatibility/2006" xmlns:o="urn:schemas-microsoft-com:office:office" xmlns:r="http://schemas.openxmlformats.org/officeDocument/2006/relationships" xmlns:m="http://schemas.openxmlformats.org/officeDocument/2006/math" xmlns:v="urn:schemas-microsoft-com:vml" xmlns:wp14="http://schemas.microsoft.com/office/word/2010/wordprocessingDrawing" xmlns:wp="http://schemas.openxmlformats.org/drawingml/2006/wordprocessingDrawing" xmlns:w10="urn:schemas-microsoft-com:office:word" xmlns:w="http://schemas.openxmlformats.org/wordprocessingml/2006/main" xmlns:w14="http://schemas.microsoft.com/office/word/2010/wordml" xmlns:w15="http://schemas.microsoft.com/office/word/2012/wordml" xmlns:w16se="http://schemas.microsoft.com/office/word/2015/wordml/symex" xmlns:wpg="http://schemas.microsoft.com/office/word/2010/wordprocessingGroup" xmlns:wpi="http://schemas.microsoft.com/office/word/2010/wordprocessingInk" xmlns:wne="http://schemas.microsoft.com/office/word/2006/wordml" xmlns:wps="http://schemas.microsoft.com/office/word/2010/wordprocessingShape" mc:Ignorable="w14 w15 w16se wp14">
+<w:footnotes xmlns:wpc="http://schemas.microsoft.com/office/word/2010/wordprocessingCanvas" xmlns:cx="http://schemas.microsoft.com/office/drawing/2014/chartex" xmlns:mc="http://schemas.openxmlformats.org/markup-compatibility/2006" xmlns:o="urn:schemas-microsoft-com:office:office" xmlns:r="http://schemas.openxmlformats.org/officeDocument/2006/relationships" xmlns:m="http://schemas.openxmlformats.org/officeDocument/2006/math" xmlns:v="urn:schemas-microsoft-com:vml" xmlns:wp14="http://schemas.microsoft.com/office/word/2010/wordprocessingDrawing" xmlns:wp="http://schemas.openxmlformats.org/drawingml/2006/wordprocessingDrawing" xmlns:w10="urn:schemas-microsoft-com:office:word" xmlns:w="http://schemas.openxmlformats.org/wordprocessingml/2006/main" xmlns:w14="http://schemas.microsoft.com/office/word/2010/wordml" xmlns:w15="http://schemas.microsoft.com/office/word/2012/wordml" xmlns:w16se="http://schemas.microsoft.com/office/word/2015/wordml/symex" xmlns:wpg="http://schemas.microsoft.com/office/word/2010/wordprocessingGroup" xmlns:wpi="http://schemas.microsoft.com/office/word/2010/wordprocessingInk" xmlns:wne="http://schemas.microsoft.com/office/word/2006/wordml" xmlns:wps="http://schemas.microsoft.com/office/word/2010/wordprocessingShape" mc:Ignorable="w14 w15 w16se wp14">
   <w:footnote w:type="separator" w:id="-1">
     <w:p>
       <w:pPr>
@@ -7822,7 +8062,7 @@
 </file>
 
 <file path=word/header1.xml><?xml version="1.0" encoding="utf-8"?>
-<w:hdr xmlns:wpc="http://schemas.microsoft.com/office/word/2010/wordprocessingCanvas" xmlns:cx="http://schemas.microsoft.com/office/drawing/2014/chartex" xmlns:cx1="http://schemas.microsoft.com/office/drawing/2015/9/8/chartex" xmlns:mc="http://schemas.openxmlformats.org/markup-compatibility/2006" xmlns:o="urn:schemas-microsoft-com:office:office" xmlns:r="http://schemas.openxmlformats.org/officeDocument/2006/relationships" xmlns:m="http://schemas.openxmlformats.org/officeDocument/2006/math" xmlns:v="urn:schemas-microsoft-com:vml" xmlns:wp14="http://schemas.microsoft.com/office/word/2010/wordprocessingDrawing" xmlns:wp="http://schemas.openxmlformats.org/drawingml/2006/wordprocessingDrawing" xmlns:w10="urn:schemas-microsoft-com:office:word" xmlns:w="http://schemas.openxmlformats.org/wordprocessingml/2006/main" xmlns:w14="http://schemas.microsoft.com/office/word/2010/wordml" xmlns:w15="http://schemas.microsoft.com/office/word/2012/wordml" xmlns:w16se="http://schemas.microsoft.com/office/word/2015/wordml/symex" xmlns:wpg="http://schemas.microsoft.com/office/word/2010/wordprocessingGroup" xmlns:wpi="http://schemas.microsoft.com/office/word/2010/wordprocessingInk" xmlns:wne="http://schemas.microsoft.com/office/word/2006/wordml" xmlns:wps="http://schemas.microsoft.com/office/word/2010/wordprocessingShape" mc:Ignorable="w14 w15 w16se wp14">
+<w:hdr xmlns:wpc="http://schemas.microsoft.com/office/word/2010/wordprocessingCanvas" xmlns:cx="http://schemas.microsoft.com/office/drawing/2014/chartex" xmlns:mc="http://schemas.openxmlformats.org/markup-compatibility/2006" xmlns:o="urn:schemas-microsoft-com:office:office" xmlns:r="http://schemas.openxmlformats.org/officeDocument/2006/relationships" xmlns:m="http://schemas.openxmlformats.org/officeDocument/2006/math" xmlns:v="urn:schemas-microsoft-com:vml" xmlns:wp14="http://schemas.microsoft.com/office/word/2010/wordprocessingDrawing" xmlns:wp="http://schemas.openxmlformats.org/drawingml/2006/wordprocessingDrawing" xmlns:w10="urn:schemas-microsoft-com:office:word" xmlns:w="http://schemas.openxmlformats.org/wordprocessingml/2006/main" xmlns:w14="http://schemas.microsoft.com/office/word/2010/wordml" xmlns:w15="http://schemas.microsoft.com/office/word/2012/wordml" xmlns:w16se="http://schemas.microsoft.com/office/word/2015/wordml/symex" xmlns:wpg="http://schemas.microsoft.com/office/word/2010/wordprocessingGroup" xmlns:wpi="http://schemas.microsoft.com/office/word/2010/wordprocessingInk" xmlns:wne="http://schemas.microsoft.com/office/word/2006/wordml" xmlns:wps="http://schemas.microsoft.com/office/word/2010/wordprocessingShape" mc:Ignorable="w14 w15 w16se wp14">
   <w:p>
     <w:pPr>
       <w:pStyle w:val="Header"/>
@@ -7959,7 +8199,7 @@
 </file>
 
 <file path=word/header2.xml><?xml version="1.0" encoding="utf-8"?>
-<w:hdr xmlns:wpc="http://schemas.microsoft.com/office/word/2010/wordprocessingCanvas" xmlns:cx="http://schemas.microsoft.com/office/drawing/2014/chartex" xmlns:cx1="http://schemas.microsoft.com/office/drawing/2015/9/8/chartex" xmlns:mc="http://schemas.openxmlformats.org/markup-compatibility/2006" xmlns:o="urn:schemas-microsoft-com:office:office" xmlns:r="http://schemas.openxmlformats.org/officeDocument/2006/relationships" xmlns:m="http://schemas.openxmlformats.org/officeDocument/2006/math" xmlns:v="urn:schemas-microsoft-com:vml" xmlns:wp14="http://schemas.microsoft.com/office/word/2010/wordprocessingDrawing" xmlns:wp="http://schemas.openxmlformats.org/drawingml/2006/wordprocessingDrawing" xmlns:w10="urn:schemas-microsoft-com:office:word" xmlns:w="http://schemas.openxmlformats.org/wordprocessingml/2006/main" xmlns:w14="http://schemas.microsoft.com/office/word/2010/wordml" xmlns:w15="http://schemas.microsoft.com/office/word/2012/wordml" xmlns:w16se="http://schemas.microsoft.com/office/word/2015/wordml/symex" xmlns:wpg="http://schemas.microsoft.com/office/word/2010/wordprocessingGroup" xmlns:wpi="http://schemas.microsoft.com/office/word/2010/wordprocessingInk" xmlns:wne="http://schemas.microsoft.com/office/word/2006/wordml" xmlns:wps="http://schemas.microsoft.com/office/word/2010/wordprocessingShape" mc:Ignorable="w14 w15 w16se wp14">
+<w:hdr xmlns:wpc="http://schemas.microsoft.com/office/word/2010/wordprocessingCanvas" xmlns:cx="http://schemas.microsoft.com/office/drawing/2014/chartex" xmlns:mc="http://schemas.openxmlformats.org/markup-compatibility/2006" xmlns:o="urn:schemas-microsoft-com:office:office" xmlns:r="http://schemas.openxmlformats.org/officeDocument/2006/relationships" xmlns:m="http://schemas.openxmlformats.org/officeDocument/2006/math" xmlns:v="urn:schemas-microsoft-com:vml" xmlns:wp14="http://schemas.microsoft.com/office/word/2010/wordprocessingDrawing" xmlns:wp="http://schemas.openxmlformats.org/drawingml/2006/wordprocessingDrawing" xmlns:w10="urn:schemas-microsoft-com:office:word" xmlns:w="http://schemas.openxmlformats.org/wordprocessingml/2006/main" xmlns:w14="http://schemas.microsoft.com/office/word/2010/wordml" xmlns:w15="http://schemas.microsoft.com/office/word/2012/wordml" xmlns:w16se="http://schemas.microsoft.com/office/word/2015/wordml/symex" xmlns:wpg="http://schemas.microsoft.com/office/word/2010/wordprocessingGroup" xmlns:wpi="http://schemas.microsoft.com/office/word/2010/wordprocessingInk" xmlns:wne="http://schemas.microsoft.com/office/word/2006/wordml" xmlns:wps="http://schemas.microsoft.com/office/word/2010/wordprocessingShape" mc:Ignorable="w14 w15 w16se wp14">
   <w:p>
     <w:pPr>
       <w:pStyle w:val="Header"/>
@@ -8093,21 +8333,14 @@
         <w:szCs w:val="32"/>
       </w:rPr>
       <w:tab/>
-      <w:t xml:space="preserve">                                                                           </w:t>
-    </w:r>
-    <w:r>
-      <w:rPr>
-        <w:sz w:val="32"/>
-        <w:szCs w:val="32"/>
-      </w:rPr>
-      <w:t xml:space="preserve">                      busflix.in</w:t>
+      <w:t xml:space="preserve">                                                                                                 busflix.in</w:t>
     </w:r>
   </w:p>
 </w:hdr>
 </file>
 
 <file path=word/numbering.xml><?xml version="1.0" encoding="utf-8"?>
-<w:numbering xmlns:wpc="http://schemas.microsoft.com/office/word/2010/wordprocessingCanvas" xmlns:cx="http://schemas.microsoft.com/office/drawing/2014/chartex" xmlns:cx1="http://schemas.microsoft.com/office/drawing/2015/9/8/chartex" xmlns:mc="http://schemas.openxmlformats.org/markup-compatibility/2006" xmlns:o="urn:schemas-microsoft-com:office:office" xmlns:r="http://schemas.openxmlformats.org/officeDocument/2006/relationships" xmlns:m="http://schemas.openxmlformats.org/officeDocument/2006/math" xmlns:v="urn:schemas-microsoft-com:vml" xmlns:wp14="http://schemas.microsoft.com/office/word/2010/wordprocessingDrawing" xmlns:wp="http://schemas.openxmlformats.org/drawingml/2006/wordprocessingDrawing" xmlns:w10="urn:schemas-microsoft-com:office:word" xmlns:w="http://schemas.openxmlformats.org/wordprocessingml/2006/main" xmlns:w14="http://schemas.microsoft.com/office/word/2010/wordml" xmlns:w15="http://schemas.microsoft.com/office/word/2012/wordml" xmlns:w16se="http://schemas.microsoft.com/office/word/2015/wordml/symex" xmlns:wpg="http://schemas.microsoft.com/office/word/2010/wordprocessingGroup" xmlns:wpi="http://schemas.microsoft.com/office/word/2010/wordprocessingInk" xmlns:wne="http://schemas.microsoft.com/office/word/2006/wordml" xmlns:wps="http://schemas.microsoft.com/office/word/2010/wordprocessingShape" mc:Ignorable="w14 w15 w16se wp14">
+<w:numbering xmlns:wpc="http://schemas.microsoft.com/office/word/2010/wordprocessingCanvas" xmlns:cx="http://schemas.microsoft.com/office/drawing/2014/chartex" xmlns:mc="http://schemas.openxmlformats.org/markup-compatibility/2006" xmlns:o="urn:schemas-microsoft-com:office:office" xmlns:r="http://schemas.openxmlformats.org/officeDocument/2006/relationships" xmlns:m="http://schemas.openxmlformats.org/officeDocument/2006/math" xmlns:v="urn:schemas-microsoft-com:vml" xmlns:wp14="http://schemas.microsoft.com/office/word/2010/wordprocessingDrawing" xmlns:wp="http://schemas.openxmlformats.org/drawingml/2006/wordprocessingDrawing" xmlns:w10="urn:schemas-microsoft-com:office:word" xmlns:w="http://schemas.openxmlformats.org/wordprocessingml/2006/main" xmlns:w14="http://schemas.microsoft.com/office/word/2010/wordml" xmlns:w15="http://schemas.microsoft.com/office/word/2012/wordml" xmlns:w16se="http://schemas.microsoft.com/office/word/2015/wordml/symex" xmlns:wpg="http://schemas.microsoft.com/office/word/2010/wordprocessingGroup" xmlns:wpi="http://schemas.microsoft.com/office/word/2010/wordprocessingInk" xmlns:wne="http://schemas.microsoft.com/office/word/2006/wordml" xmlns:wps="http://schemas.microsoft.com/office/word/2010/wordprocessingShape" mc:Ignorable="w14 w15 w16se wp14">
   <w:abstractNum w:abstractNumId="0" w15:restartNumberingAfterBreak="0">
     <w:nsid w:val="68402BB8"/>
     <w:multiLevelType w:val="multilevel"/>

</xml_diff>